<commit_message>
files organization, passport dependencies added react app initialized
</commit_message>
<xml_diff>
--- a/Proposta.docx
+++ b/Proposta.docx
@@ -812,24 +812,14 @@
       <w:r>
         <w:t xml:space="preserve">Figure </w:t>
       </w:r>
-      <w:r>
-        <w:fldChar w:fldCharType="begin"/>
-      </w:r>
-      <w:r>
-        <w:instrText xml:space="preserve"> SEQ Figure \* ARABIC </w:instrText>
-      </w:r>
-      <w:r>
-        <w:fldChar w:fldCharType="separate"/>
-      </w:r>
-      <w:r>
-        <w:rPr>
-          <w:noProof/>
-        </w:rPr>
-        <w:t>1</w:t>
-      </w:r>
-      <w:r>
-        <w:fldChar w:fldCharType="end"/>
-      </w:r>
+      <w:fldSimple w:instr=" SEQ Figure \* ARABIC ">
+        <w:r>
+          <w:rPr>
+            <w:noProof/>
+          </w:rPr>
+          <w:t>1</w:t>
+        </w:r>
+      </w:fldSimple>
       <w:r>
         <w:rPr>
           <w:lang w:val="pt-PT"/>
@@ -1644,6 +1634,29 @@
         <w:jc w:val="both"/>
         <w:rPr>
           <w:rFonts w:ascii="Calibri" w:eastAsia="Calibri" w:hAnsi="Calibri" w:cs="Calibri"/>
+          <w:sz w:val="22"/>
+          <w:lang w:val="pt-PT"/>
+        </w:rPr>
+      </w:pPr>
+      <w:r>
+        <w:rPr>
+          <w:rFonts w:ascii="Calibri" w:eastAsia="Calibri" w:hAnsi="Calibri" w:cs="Calibri"/>
+          <w:sz w:val="22"/>
+          <w:highlight w:val="red"/>
+          <w:lang w:val="pt-PT"/>
+        </w:rPr>
+        <w:t>FALAR NO RBAC OU ALGO PARECIDO</w:t>
+      </w:r>
+    </w:p>
+    <w:p>
+      <w:pPr>
+        <w:tabs>
+          <w:tab w:val="left" w:pos="3360"/>
+        </w:tabs>
+        <w:spacing w:after="160" w:line="259" w:lineRule="auto"/>
+        <w:jc w:val="both"/>
+        <w:rPr>
+          <w:rFonts w:ascii="Calibri" w:eastAsia="Calibri" w:hAnsi="Calibri" w:cs="Calibri"/>
           <w:b/>
           <w:bCs/>
           <w:sz w:val="22"/>
@@ -1711,6 +1724,7 @@
           <w:rFonts w:ascii="Calibri" w:eastAsia="Calibri" w:hAnsi="Calibri" w:cs="Calibri"/>
           <w:sz w:val="22"/>
         </w:rPr>
+        <w:lastRenderedPageBreak/>
         <w:t>Como este projeto utiliza também as identidades dos diferentes clientes, poderá ser um obstáculo encontrar uma solução que respeite o Regulamento Geral sobre a Protecção de Dados.</w:t>
       </w:r>
     </w:p>
@@ -1731,7 +1745,6 @@
           <w:rFonts w:ascii="Calibri" w:eastAsia="Calibri" w:hAnsi="Calibri" w:cs="Calibri"/>
           <w:sz w:val="22"/>
         </w:rPr>
-        <w:lastRenderedPageBreak/>
         <w:t>A gestão de diferentes sessões do mesmo utilizador também pode vir a ser um obstáculo neste projeto, visto ser um desafio diferente do que os alunos têm encontrado ao longo do seu percurso.</w:t>
       </w:r>
     </w:p>
@@ -1817,7 +1830,7 @@
             <v:imagedata r:id="rId8" o:title=""/>
             <w10:wrap type="tight"/>
           </v:shape>
-          <o:OLEObject Type="Embed" ProgID="Excel.Sheet.12" ShapeID="_x0000_s1026" DrawAspect="Content" ObjectID="_1645619072" r:id="rId9"/>
+          <o:OLEObject Type="Embed" ProgID="Excel.Sheet.12" ShapeID="_x0000_s1026" DrawAspect="Content" ObjectID="_1645724992" r:id="rId9"/>
         </w:object>
       </w:r>
     </w:p>

</xml_diff>

<commit_message>
web application components, such as login forms and protocol options buttons
</commit_message>
<xml_diff>
--- a/Proposta.docx
+++ b/Proposta.docx
@@ -551,7 +551,26 @@
           <w:bCs/>
           <w:sz w:val="22"/>
         </w:rPr>
-        <w:t>Data:10/03/2020</w:t>
+        <w:t>Data:</w:t>
+      </w:r>
+      <w:r>
+        <w:rPr>
+          <w:rFonts w:ascii="Calibri" w:eastAsia="Calibri" w:hAnsi="Calibri" w:cs="Calibri"/>
+          <w:b/>
+          <w:bCs/>
+          <w:sz w:val="22"/>
+          <w:lang w:val="pt-PT"/>
+        </w:rPr>
+        <w:t xml:space="preserve"> </w:t>
+      </w:r>
+      <w:r>
+        <w:rPr>
+          <w:rFonts w:ascii="Calibri" w:eastAsia="Calibri" w:hAnsi="Calibri" w:cs="Calibri"/>
+          <w:b/>
+          <w:bCs/>
+          <w:sz w:val="22"/>
+        </w:rPr>
+        <w:t>10/03/2020</w:t>
       </w:r>
     </w:p>
     <w:p>
@@ -773,7 +792,7 @@
                     <pic:cNvPicPr/>
                   </pic:nvPicPr>
                   <pic:blipFill>
-                    <a:blip r:embed="rId7">
+                    <a:blip r:embed="rId8">
                       <a:extLst>
                         <a:ext uri="{28A0092B-C50C-407E-A947-70E740481C1C}">
                           <a14:useLocalDpi xmlns:a14="http://schemas.microsoft.com/office/drawing/2010/main" val="0"/>
@@ -812,14 +831,27 @@
       <w:r>
         <w:t xml:space="preserve">Figure </w:t>
       </w:r>
-      <w:fldSimple w:instr=" SEQ Figure \* ARABIC ">
-        <w:r>
-          <w:rPr>
-            <w:noProof/>
-          </w:rPr>
-          <w:t>1</w:t>
-        </w:r>
-      </w:fldSimple>
+      <w:r>
+        <w:fldChar w:fldCharType="begin"/>
+      </w:r>
+      <w:r>
+        <w:instrText xml:space="preserve"> SEQ Figure \* ARABIC </w:instrText>
+      </w:r>
+      <w:r>
+        <w:fldChar w:fldCharType="separate"/>
+      </w:r>
+      <w:r>
+        <w:rPr>
+          <w:noProof/>
+        </w:rPr>
+        <w:t>1</w:t>
+      </w:r>
+      <w:r>
+        <w:rPr>
+          <w:noProof/>
+        </w:rPr>
+        <w:fldChar w:fldCharType="end"/>
+      </w:r>
       <w:r>
         <w:rPr>
           <w:lang w:val="pt-PT"/>
@@ -1031,7 +1063,7 @@
           <w:rFonts w:ascii="Calibri" w:eastAsia="Calibri" w:hAnsi="Calibri" w:cs="Calibri"/>
           <w:sz w:val="22"/>
         </w:rPr>
-        <w:t>Garantir que é devidamente cumprido o **RGPD** (Regulamento Geral de Protecção de Dados)</w:t>
+        <w:t>Garantir que é devidamente cumprido o RGPD (Regulamento Geral de Protecção de Dados)</w:t>
       </w:r>
       <w:r>
         <w:rPr>
@@ -1299,6 +1331,19 @@
         <w:jc w:val="both"/>
         <w:rPr>
           <w:rFonts w:ascii="Calibri" w:eastAsia="Calibri" w:hAnsi="Calibri" w:cs="Calibri"/>
+          <w:sz w:val="22"/>
+        </w:rPr>
+      </w:pPr>
+    </w:p>
+    <w:p>
+      <w:pPr>
+        <w:tabs>
+          <w:tab w:val="left" w:pos="3360"/>
+        </w:tabs>
+        <w:spacing w:after="160" w:line="259" w:lineRule="auto"/>
+        <w:jc w:val="both"/>
+        <w:rPr>
+          <w:rFonts w:ascii="Calibri" w:eastAsia="Calibri" w:hAnsi="Calibri" w:cs="Calibri"/>
           <w:b/>
           <w:bCs/>
           <w:sz w:val="22"/>
@@ -1615,6 +1660,82 @@
         <w:rPr>
           <w:rFonts w:ascii="Calibri" w:eastAsia="Calibri" w:hAnsi="Calibri" w:cs="Calibri"/>
           <w:sz w:val="22"/>
+          <w:lang w:val="pt-PT"/>
+        </w:rPr>
+      </w:pPr>
+      <w:r>
+        <w:rPr>
+          <w:rFonts w:ascii="Calibri" w:eastAsia="Calibri" w:hAnsi="Calibri" w:cs="Calibri"/>
+          <w:sz w:val="22"/>
+          <w:lang w:val="pt-PT"/>
+        </w:rPr>
+        <w:t>Para gerir configurações e permissões de utilizadores iremos utilizar um RBAC (Role-</w:t>
+      </w:r>
+      <w:proofErr w:type="spellStart"/>
+      <w:r>
+        <w:rPr>
+          <w:rFonts w:ascii="Calibri" w:eastAsia="Calibri" w:hAnsi="Calibri" w:cs="Calibri"/>
+          <w:sz w:val="22"/>
+          <w:lang w:val="pt-PT"/>
+        </w:rPr>
+        <w:t>based</w:t>
+      </w:r>
+      <w:proofErr w:type="spellEnd"/>
+      <w:r>
+        <w:rPr>
+          <w:rFonts w:ascii="Calibri" w:eastAsia="Calibri" w:hAnsi="Calibri" w:cs="Calibri"/>
+          <w:sz w:val="22"/>
+          <w:lang w:val="pt-PT"/>
+        </w:rPr>
+        <w:t xml:space="preserve"> </w:t>
+      </w:r>
+      <w:proofErr w:type="spellStart"/>
+      <w:r>
+        <w:rPr>
+          <w:rFonts w:ascii="Calibri" w:eastAsia="Calibri" w:hAnsi="Calibri" w:cs="Calibri"/>
+          <w:sz w:val="22"/>
+          <w:lang w:val="pt-PT"/>
+        </w:rPr>
+        <w:t>access</w:t>
+      </w:r>
+      <w:proofErr w:type="spellEnd"/>
+      <w:r>
+        <w:rPr>
+          <w:rFonts w:ascii="Calibri" w:eastAsia="Calibri" w:hAnsi="Calibri" w:cs="Calibri"/>
+          <w:sz w:val="22"/>
+          <w:lang w:val="pt-PT"/>
+        </w:rPr>
+        <w:t xml:space="preserve"> </w:t>
+      </w:r>
+      <w:proofErr w:type="spellStart"/>
+      <w:r>
+        <w:rPr>
+          <w:rFonts w:ascii="Calibri" w:eastAsia="Calibri" w:hAnsi="Calibri" w:cs="Calibri"/>
+          <w:sz w:val="22"/>
+          <w:lang w:val="pt-PT"/>
+        </w:rPr>
+        <w:t>control</w:t>
+      </w:r>
+      <w:proofErr w:type="spellEnd"/>
+      <w:r>
+        <w:rPr>
+          <w:rFonts w:ascii="Calibri" w:eastAsia="Calibri" w:hAnsi="Calibri" w:cs="Calibri"/>
+          <w:sz w:val="22"/>
+          <w:lang w:val="pt-PT"/>
+        </w:rPr>
+        <w:t>) definindo posteriormente os diferentes roles e respetivas permissões.</w:t>
+      </w:r>
+    </w:p>
+    <w:p>
+      <w:pPr>
+        <w:tabs>
+          <w:tab w:val="left" w:pos="3360"/>
+        </w:tabs>
+        <w:spacing w:after="160" w:line="259" w:lineRule="auto"/>
+        <w:jc w:val="both"/>
+        <w:rPr>
+          <w:rFonts w:ascii="Calibri" w:eastAsia="Calibri" w:hAnsi="Calibri" w:cs="Calibri"/>
+          <w:sz w:val="22"/>
         </w:rPr>
       </w:pPr>
       <w:r>
@@ -1634,56 +1755,80 @@
         <w:jc w:val="both"/>
         <w:rPr>
           <w:rFonts w:ascii="Calibri" w:eastAsia="Calibri" w:hAnsi="Calibri" w:cs="Calibri"/>
-          <w:sz w:val="22"/>
-          <w:lang w:val="pt-PT"/>
-        </w:rPr>
-      </w:pPr>
-      <w:r>
-        <w:rPr>
-          <w:rFonts w:ascii="Calibri" w:eastAsia="Calibri" w:hAnsi="Calibri" w:cs="Calibri"/>
-          <w:sz w:val="22"/>
-          <w:highlight w:val="red"/>
-          <w:lang w:val="pt-PT"/>
-        </w:rPr>
-        <w:t>FALAR NO RBAC OU ALGO PARECIDO</w:t>
-      </w:r>
-    </w:p>
-    <w:p>
-      <w:pPr>
-        <w:tabs>
-          <w:tab w:val="left" w:pos="3360"/>
-        </w:tabs>
-        <w:spacing w:after="160" w:line="259" w:lineRule="auto"/>
-        <w:jc w:val="both"/>
-        <w:rPr>
-          <w:rFonts w:ascii="Calibri" w:eastAsia="Calibri" w:hAnsi="Calibri" w:cs="Calibri"/>
-          <w:b/>
-          <w:bCs/>
-          <w:sz w:val="22"/>
-        </w:rPr>
-      </w:pPr>
-    </w:p>
-    <w:p>
-      <w:pPr>
-        <w:tabs>
-          <w:tab w:val="left" w:pos="3360"/>
-        </w:tabs>
-        <w:spacing w:after="160" w:line="259" w:lineRule="auto"/>
-        <w:jc w:val="both"/>
-        <w:rPr>
-          <w:rFonts w:ascii="Calibri" w:eastAsia="Calibri" w:hAnsi="Calibri" w:cs="Calibri"/>
-          <w:b/>
-          <w:bCs/>
-          <w:sz w:val="22"/>
-        </w:rPr>
-      </w:pPr>
-      <w:r>
-        <w:rPr>
-          <w:rFonts w:ascii="Calibri" w:eastAsia="Calibri" w:hAnsi="Calibri" w:cs="Calibri"/>
-          <w:b/>
-          <w:bCs/>
-          <w:sz w:val="22"/>
-        </w:rPr>
+          <w:b/>
+          <w:bCs/>
+          <w:sz w:val="22"/>
+        </w:rPr>
+      </w:pPr>
+    </w:p>
+    <w:p>
+      <w:pPr>
+        <w:tabs>
+          <w:tab w:val="left" w:pos="3360"/>
+        </w:tabs>
+        <w:spacing w:after="160" w:line="259" w:lineRule="auto"/>
+        <w:jc w:val="both"/>
+        <w:rPr>
+          <w:rFonts w:ascii="Calibri" w:eastAsia="Calibri" w:hAnsi="Calibri" w:cs="Calibri"/>
+          <w:b/>
+          <w:bCs/>
+          <w:sz w:val="22"/>
+        </w:rPr>
+      </w:pPr>
+    </w:p>
+    <w:p>
+      <w:pPr>
+        <w:tabs>
+          <w:tab w:val="left" w:pos="3360"/>
+        </w:tabs>
+        <w:spacing w:after="160" w:line="259" w:lineRule="auto"/>
+        <w:jc w:val="both"/>
+        <w:rPr>
+          <w:rFonts w:ascii="Calibri" w:eastAsia="Calibri" w:hAnsi="Calibri" w:cs="Calibri"/>
+          <w:b/>
+          <w:bCs/>
+          <w:sz w:val="22"/>
+        </w:rPr>
+      </w:pPr>
+    </w:p>
+    <w:p>
+      <w:pPr>
+        <w:tabs>
+          <w:tab w:val="left" w:pos="3360"/>
+        </w:tabs>
+        <w:spacing w:after="160" w:line="259" w:lineRule="auto"/>
+        <w:jc w:val="both"/>
+        <w:rPr>
+          <w:rFonts w:ascii="Calibri" w:eastAsia="Calibri" w:hAnsi="Calibri" w:cs="Calibri"/>
+          <w:b/>
+          <w:bCs/>
+          <w:sz w:val="22"/>
+          <w:lang w:val="pt-PT"/>
+        </w:rPr>
+      </w:pPr>
+    </w:p>
+    <w:p>
+      <w:pPr>
+        <w:tabs>
+          <w:tab w:val="left" w:pos="3360"/>
+        </w:tabs>
+        <w:spacing w:after="160" w:line="259" w:lineRule="auto"/>
+        <w:jc w:val="both"/>
+        <w:rPr>
+          <w:rFonts w:ascii="Calibri" w:eastAsia="Calibri" w:hAnsi="Calibri" w:cs="Calibri"/>
+          <w:b/>
+          <w:bCs/>
+          <w:sz w:val="22"/>
+        </w:rPr>
+      </w:pPr>
+      <w:r>
+        <w:rPr>
+          <w:rFonts w:ascii="Calibri" w:eastAsia="Calibri" w:hAnsi="Calibri" w:cs="Calibri"/>
+          <w:b/>
+          <w:bCs/>
+          <w:sz w:val="22"/>
+        </w:rPr>
+        <w:lastRenderedPageBreak/>
         <w:t>Obstáculos:</w:t>
       </w:r>
     </w:p>
@@ -1724,7 +1869,6 @@
           <w:rFonts w:ascii="Calibri" w:eastAsia="Calibri" w:hAnsi="Calibri" w:cs="Calibri"/>
           <w:sz w:val="22"/>
         </w:rPr>
-        <w:lastRenderedPageBreak/>
         <w:t>Como este projeto utiliza também as identidades dos diferentes clientes, poderá ser um obstáculo encontrar uma solução que respeite o Regulamento Geral sobre a Protecção de Dados.</w:t>
       </w:r>
     </w:p>
@@ -1779,34 +1923,10 @@
       <w:r>
         <w:rPr>
           <w:rFonts w:ascii="Calibri" w:eastAsia="Calibri" w:hAnsi="Calibri" w:cs="Calibri"/>
-          <w:b/>
-          <w:bCs/>
-          <w:sz w:val="22"/>
-          <w:lang w:val="pt-PT"/>
-        </w:rPr>
-        <w:t>Plano do Projeto:</w:t>
-      </w:r>
-    </w:p>
-    <w:p>
-      <w:pPr>
-        <w:tabs>
-          <w:tab w:val="left" w:pos="3360"/>
-        </w:tabs>
-        <w:spacing w:after="160" w:line="259" w:lineRule="auto"/>
-        <w:jc w:val="both"/>
-        <w:rPr>
-          <w:rFonts w:ascii="Calibri" w:eastAsia="Calibri" w:hAnsi="Calibri" w:cs="Calibri"/>
-          <w:sz w:val="22"/>
-          <w:lang w:val="pt-PT"/>
-        </w:rPr>
-      </w:pPr>
-      <w:r>
-        <w:rPr>
-          <w:rFonts w:ascii="Calibri" w:eastAsia="Calibri" w:hAnsi="Calibri" w:cs="Calibri"/>
           <w:noProof/>
           <w:sz w:val="22"/>
         </w:rPr>
-        <w:object w:dxaOrig="1440" w:dyaOrig="1440" w14:anchorId="53B139A7">
+        <w:object w:dxaOrig="1440" w:dyaOrig="1440" w14:anchorId="2D960817">
           <v:shapetype id="_x0000_t75" coordsize="21600,21600" o:spt="75" o:preferrelative="t" path="m@4@5l@4@11@9@11@9@5xe" filled="f" stroked="f">
             <v:stroke joinstyle="miter"/>
             <v:formulas>
@@ -1826,13 +1946,37 @@
             <v:path o:extrusionok="f" gradientshapeok="t" o:connecttype="rect"/>
             <o:lock v:ext="edit" aspectratio="t"/>
           </v:shapetype>
-          <v:shape id="_x0000_s1026" type="#_x0000_t75" alt="" style="position:absolute;left:0;text-align:left;margin-left:-64.7pt;margin-top:21.9pt;width:595.55pt;height:236.95pt;z-index:251659264;mso-wrap-edited:f;mso-width-percent:0;mso-height-percent:0;mso-position-horizontal-relative:text;mso-position-vertical-relative:text;mso-width-percent:0;mso-height-percent:0">
-            <v:imagedata r:id="rId8" o:title=""/>
+          <v:shape id="_x0000_s1029" type="#_x0000_t75" alt="" style="position:absolute;left:0;text-align:left;margin-left:-34.6pt;margin-top:27.4pt;width:596.9pt;height:239.45pt;z-index:251659264;mso-wrap-edited:f;mso-width-percent:0;mso-height-percent:0;mso-position-horizontal-relative:text;mso-position-vertical-relative:text;mso-width-percent:0;mso-height-percent:0">
+            <v:imagedata r:id="rId9" o:title=""/>
             <w10:wrap type="tight"/>
           </v:shape>
-          <o:OLEObject Type="Embed" ProgID="Excel.Sheet.12" ShapeID="_x0000_s1026" DrawAspect="Content" ObjectID="_1645724992" r:id="rId9"/>
+          <o:OLEObject Type="Embed" ProgID="Excel.Sheet.12" ShapeID="_x0000_s1029" DrawAspect="Content" ObjectID="_1645880771" r:id="rId10"/>
         </w:object>
       </w:r>
+      <w:r>
+        <w:rPr>
+          <w:rFonts w:ascii="Calibri" w:eastAsia="Calibri" w:hAnsi="Calibri" w:cs="Calibri"/>
+          <w:b/>
+          <w:bCs/>
+          <w:sz w:val="22"/>
+          <w:lang w:val="pt-PT"/>
+        </w:rPr>
+        <w:t>Plano do Projeto:</w:t>
+      </w:r>
+    </w:p>
+    <w:p>
+      <w:pPr>
+        <w:tabs>
+          <w:tab w:val="left" w:pos="3360"/>
+        </w:tabs>
+        <w:spacing w:after="160" w:line="259" w:lineRule="auto"/>
+        <w:jc w:val="both"/>
+        <w:rPr>
+          <w:rFonts w:ascii="Calibri" w:eastAsia="Calibri" w:hAnsi="Calibri" w:cs="Calibri"/>
+          <w:sz w:val="22"/>
+          <w:lang w:val="pt-PT"/>
+        </w:rPr>
+      </w:pPr>
     </w:p>
     <w:p>
       <w:pPr>
@@ -1953,7 +2097,7 @@
       </w:pPr>
     </w:p>
     <w:sectPr>
-      <w:headerReference w:type="default" r:id="rId10"/>
+      <w:headerReference w:type="default" r:id="rId11"/>
       <w:pgSz w:w="11906" w:h="16838"/>
       <w:pgMar w:top="1440" w:right="1440" w:bottom="1440" w:left="1440" w:header="708" w:footer="708" w:gutter="0"/>
       <w:cols w:space="708"/>
@@ -3252,6 +3396,33 @@
     <w:uiPriority w:val="99"/>
     <w:rsid w:val="00713F07"/>
   </w:style>
+  <w:style w:type="paragraph" w:styleId="BalloonText">
+    <w:name w:val="Balloon Text"/>
+    <w:basedOn w:val="Normal"/>
+    <w:link w:val="BalloonTextChar"/>
+    <w:uiPriority w:val="99"/>
+    <w:semiHidden/>
+    <w:unhideWhenUsed/>
+    <w:rsid w:val="00A5599F"/>
+    <w:rPr>
+      <w:rFonts w:ascii="Times New Roman" w:hAnsi="Times New Roman" w:cs="Times New Roman"/>
+      <w:sz w:val="18"/>
+      <w:szCs w:val="18"/>
+    </w:rPr>
+  </w:style>
+  <w:style w:type="character" w:customStyle="1" w:styleId="BalloonTextChar">
+    <w:name w:val="Balloon Text Char"/>
+    <w:basedOn w:val="DefaultParagraphFont"/>
+    <w:link w:val="BalloonText"/>
+    <w:uiPriority w:val="99"/>
+    <w:semiHidden/>
+    <w:rsid w:val="00A5599F"/>
+    <w:rPr>
+      <w:rFonts w:ascii="Times New Roman" w:hAnsi="Times New Roman" w:cs="Times New Roman"/>
+      <w:sz w:val="18"/>
+      <w:szCs w:val="18"/>
+    </w:rPr>
+  </w:style>
 </w:styles>
 </file>
 
@@ -3548,4 +3719,16 @@
     </a:ext>
   </a:extLst>
 </a:theme>
+</file>
+
+<file path=customXml/item1.xml><?xml version="1.0" encoding="utf-8"?>
+<b:Sources xmlns:b="http://schemas.openxmlformats.org/officeDocument/2006/bibliography" xmlns="http://schemas.openxmlformats.org/officeDocument/2006/bibliography" SelectedStyle="/APASixthEditionOfficeOnline.xsl" StyleName="APA" Version="6"/>
+</file>
+
+<file path=customXml/itemProps1.xml><?xml version="1.0" encoding="utf-8"?>
+<ds:datastoreItem xmlns:ds="http://schemas.openxmlformats.org/officeDocument/2006/customXml" ds:itemID="{19E6DDF7-9506-2E49-A008-58E343DB8C75}">
+  <ds:schemaRefs>
+    <ds:schemaRef ds:uri="http://schemas.openxmlformats.org/officeDocument/2006/bibliography"/>
+  </ds:schemaRefs>
+</ds:datastoreItem>
 </file>
</xml_diff>